<commit_message>
update doc and README
</commit_message>
<xml_diff>
--- a/doc/ticketing-system-doc.docx
+++ b/doc/ticketing-system-doc.docx
@@ -65,39 +65,7 @@
           <w:sz w:val="28"/>
           <w:szCs w:val="28"/>
         </w:rPr>
-        <w:t xml:space="preserve"> &amp; </w:t>
-      </w:r>
-      <w:proofErr w:type="spellStart"/>
-      <w:r>
-        <w:rPr>
-          <w:sz w:val="28"/>
-          <w:szCs w:val="28"/>
-        </w:rPr>
-        <w:t>Mahdiar</w:t>
-      </w:r>
-      <w:proofErr w:type="spellEnd"/>
-      <w:r>
-        <w:rPr>
-          <w:sz w:val="28"/>
-          <w:szCs w:val="28"/>
-        </w:rPr>
-        <w:t xml:space="preserve"> Omid </w:t>
-      </w:r>
-      <w:proofErr w:type="spellStart"/>
-      <w:r>
-        <w:rPr>
-          <w:sz w:val="28"/>
-          <w:szCs w:val="28"/>
-        </w:rPr>
-        <w:t>Moghadami</w:t>
-      </w:r>
-      <w:proofErr w:type="spellEnd"/>
-      <w:r>
-        <w:rPr>
-          <w:sz w:val="28"/>
-          <w:szCs w:val="28"/>
-        </w:rPr>
-        <w:t xml:space="preserve"> </w:t>
+        <w:t xml:space="preserve"> &amp; Mahdiar Omid Moghadami </w:t>
       </w:r>
     </w:p>
     <w:p>
@@ -261,23 +229,7 @@
           <w:sz w:val="28"/>
           <w:szCs w:val="28"/>
         </w:rPr>
-        <w:t xml:space="preserve"> issues they face. An admin can log in, view a list of all tickets, and see each ticket's details. The frontend is developed using React, styled with Tailwind CSS, and handles client-side routing with React Router. </w:t>
-      </w:r>
-      <w:proofErr w:type="spellStart"/>
-      <w:r>
-        <w:rPr>
-          <w:sz w:val="28"/>
-          <w:szCs w:val="28"/>
-        </w:rPr>
-        <w:t>TanStack</w:t>
-      </w:r>
-      <w:proofErr w:type="spellEnd"/>
-      <w:r>
-        <w:rPr>
-          <w:sz w:val="28"/>
-          <w:szCs w:val="28"/>
-        </w:rPr>
-        <w:t xml:space="preserve"> Query</w:t>
+        <w:t xml:space="preserve"> issues they face. An admin can log in, view a list of all tickets, and see each ticket's details. The frontend is developed using React, styled with Tailwind CSS, and handles client-side routing with React Router. TanStack Query</w:t>
       </w:r>
       <w:r>
         <w:rPr>
@@ -305,23 +257,7 @@
           <w:sz w:val="28"/>
           <w:szCs w:val="28"/>
         </w:rPr>
-        <w:t xml:space="preserve">built with Node.js and Express.js, includes user authentication with </w:t>
-      </w:r>
-      <w:proofErr w:type="spellStart"/>
-      <w:r>
-        <w:rPr>
-          <w:sz w:val="28"/>
-          <w:szCs w:val="28"/>
-        </w:rPr>
-        <w:t>bcrypt</w:t>
-      </w:r>
-      <w:proofErr w:type="spellEnd"/>
-      <w:r>
-        <w:rPr>
-          <w:sz w:val="28"/>
-          <w:szCs w:val="28"/>
-        </w:rPr>
-        <w:t xml:space="preserve"> and JWT, and communicates with a MySQL database. </w:t>
+        <w:t xml:space="preserve">built with Node.js and Express.js, includes user authentication with bcrypt and JWT, and communicates with a MySQL database. </w:t>
       </w:r>
     </w:p>
     <w:p>
@@ -627,21 +563,12 @@
           <w:szCs w:val="28"/>
         </w:rPr>
       </w:pPr>
-      <w:proofErr w:type="spellStart"/>
-      <w:r>
-        <w:rPr>
-          <w:sz w:val="28"/>
-          <w:szCs w:val="28"/>
-        </w:rPr>
-        <w:t>TanStack</w:t>
-      </w:r>
-      <w:proofErr w:type="spellEnd"/>
-      <w:r>
-        <w:rPr>
-          <w:sz w:val="28"/>
-          <w:szCs w:val="28"/>
-        </w:rPr>
-        <w:t xml:space="preserve"> Query: For handling HTTP requests and error management.</w:t>
+      <w:r>
+        <w:rPr>
+          <w:sz w:val="28"/>
+          <w:szCs w:val="28"/>
+        </w:rPr>
+        <w:t>TanStack Query: For handling HTTP requests and error management.</w:t>
       </w:r>
     </w:p>
     <w:p>
@@ -725,21 +652,12 @@
           <w:szCs w:val="28"/>
         </w:rPr>
       </w:pPr>
-      <w:proofErr w:type="spellStart"/>
-      <w:r>
-        <w:rPr>
-          <w:sz w:val="28"/>
-          <w:szCs w:val="28"/>
-        </w:rPr>
-        <w:t>bcrypt</w:t>
-      </w:r>
-      <w:proofErr w:type="spellEnd"/>
-      <w:r>
-        <w:rPr>
-          <w:sz w:val="28"/>
-          <w:szCs w:val="28"/>
-        </w:rPr>
-        <w:t>: For hashing passwords.</w:t>
+      <w:r>
+        <w:rPr>
+          <w:sz w:val="28"/>
+          <w:szCs w:val="28"/>
+        </w:rPr>
+        <w:t>bcrypt: For hashing passwords.</w:t>
       </w:r>
     </w:p>
     <w:p>
@@ -1048,7 +966,7 @@
           <w:noProof/>
         </w:rPr>
         <w:drawing>
-          <wp:inline distT="0" distB="0" distL="0" distR="0" wp14:anchorId="0E207336" wp14:editId="105CBE0A">
+          <wp:inline distT="0" distB="0" distL="0" distR="0" wp14:anchorId="0E207336" wp14:editId="7CE859FB">
             <wp:extent cx="6045986" cy="1958340"/>
             <wp:effectExtent l="19050" t="19050" r="12065" b="22860"/>
             <wp:docPr id="528336957" name="Picture 1"/>
@@ -1274,23 +1192,7 @@
           <w:sz w:val="28"/>
           <w:szCs w:val="28"/>
         </w:rPr>
-        <w:t>Create a new user: CREATE USER `</w:t>
-      </w:r>
-      <w:proofErr w:type="spellStart"/>
-      <w:r>
-        <w:rPr>
-          <w:sz w:val="28"/>
-          <w:szCs w:val="28"/>
-        </w:rPr>
-        <w:t>admin`@`localhost</w:t>
-      </w:r>
-      <w:proofErr w:type="spellEnd"/>
-      <w:r>
-        <w:rPr>
-          <w:sz w:val="28"/>
-          <w:szCs w:val="28"/>
-        </w:rPr>
-        <w:t>` IDENTIFIED BY 'admin';</w:t>
+        <w:t>Create a new user: CREATE USER `admin`@`localhost` IDENTIFIED BY 'admin';</w:t>
       </w:r>
     </w:p>
     <w:p>
@@ -1310,23 +1212,7 @@
           <w:sz w:val="28"/>
           <w:szCs w:val="28"/>
         </w:rPr>
-        <w:t xml:space="preserve">Create your database: CREATE DATABASE </w:t>
-      </w:r>
-      <w:proofErr w:type="spellStart"/>
-      <w:r>
-        <w:rPr>
-          <w:sz w:val="28"/>
-          <w:szCs w:val="28"/>
-        </w:rPr>
-        <w:t>ticketing_system_db</w:t>
-      </w:r>
-      <w:proofErr w:type="spellEnd"/>
-      <w:r>
-        <w:rPr>
-          <w:sz w:val="28"/>
-          <w:szCs w:val="28"/>
-        </w:rPr>
-        <w:t>;</w:t>
+        <w:t>Create your database: CREATE DATABASE ticketing_system_db;</w:t>
       </w:r>
     </w:p>
     <w:p>
@@ -1353,23 +1239,7 @@
           <w:sz w:val="28"/>
           <w:szCs w:val="28"/>
         </w:rPr>
-        <w:t>GRANT ALL PRIVILEGES ON ticketing_system_db.* TO '</w:t>
-      </w:r>
-      <w:proofErr w:type="spellStart"/>
-      <w:r>
-        <w:rPr>
-          <w:sz w:val="28"/>
-          <w:szCs w:val="28"/>
-        </w:rPr>
-        <w:t>admin'@'localhost</w:t>
-      </w:r>
-      <w:proofErr w:type="spellEnd"/>
-      <w:r>
-        <w:rPr>
-          <w:sz w:val="28"/>
-          <w:szCs w:val="28"/>
-        </w:rPr>
-        <w:t>';</w:t>
+        <w:t>GRANT ALL PRIVILEGES ON ticketing_system_db.* TO 'admin'@'localhost';</w:t>
       </w:r>
     </w:p>
     <w:p>
@@ -1471,21 +1341,12 @@
         </w:rPr>
         <w:t>“</w:t>
       </w:r>
-      <w:proofErr w:type="spellStart"/>
-      <w:r>
-        <w:rPr>
-          <w:sz w:val="28"/>
-          <w:szCs w:val="28"/>
-        </w:rPr>
-        <w:t>npm</w:t>
-      </w:r>
-      <w:proofErr w:type="spellEnd"/>
-      <w:r>
-        <w:rPr>
-          <w:sz w:val="28"/>
-          <w:szCs w:val="28"/>
-        </w:rPr>
-        <w:t xml:space="preserve"> install</w:t>
+      <w:r>
+        <w:rPr>
+          <w:sz w:val="28"/>
+          <w:szCs w:val="28"/>
+        </w:rPr>
+        <w:t>npm install</w:t>
       </w:r>
       <w:r>
         <w:rPr>
@@ -1529,21 +1390,12 @@
         </w:rPr>
         <w:t>“</w:t>
       </w:r>
-      <w:proofErr w:type="spellStart"/>
-      <w:r>
-        <w:rPr>
-          <w:sz w:val="28"/>
-          <w:szCs w:val="28"/>
-        </w:rPr>
-        <w:t>npm</w:t>
-      </w:r>
-      <w:proofErr w:type="spellEnd"/>
-      <w:r>
-        <w:rPr>
-          <w:sz w:val="28"/>
-          <w:szCs w:val="28"/>
-        </w:rPr>
-        <w:t xml:space="preserve"> </w:t>
+      <w:r>
+        <w:rPr>
+          <w:sz w:val="28"/>
+          <w:szCs w:val="28"/>
+        </w:rPr>
+        <w:t xml:space="preserve">npm </w:t>
       </w:r>
       <w:r>
         <w:rPr>
@@ -1598,30 +1450,7 @@
           <w:sz w:val="28"/>
           <w:szCs w:val="28"/>
         </w:rPr>
-        <w:t>Navigate to the backend</w:t>
-      </w:r>
-      <w:r>
-        <w:rPr>
-          <w:sz w:val="28"/>
-          <w:szCs w:val="28"/>
-        </w:rPr>
-        <w:t>/</w:t>
-      </w:r>
-      <w:proofErr w:type="spellStart"/>
-      <w:r>
-        <w:rPr>
-          <w:sz w:val="28"/>
-          <w:szCs w:val="28"/>
-        </w:rPr>
-        <w:t>src</w:t>
-      </w:r>
-      <w:proofErr w:type="spellEnd"/>
-      <w:r>
-        <w:rPr>
-          <w:sz w:val="28"/>
-          <w:szCs w:val="28"/>
-        </w:rPr>
-        <w:t xml:space="preserve"> directory.</w:t>
+        <w:t>Navigate to the backend directory.</w:t>
       </w:r>
     </w:p>
     <w:p>
@@ -1651,21 +1480,12 @@
         </w:rPr>
         <w:t>“</w:t>
       </w:r>
-      <w:proofErr w:type="spellStart"/>
-      <w:r>
-        <w:rPr>
-          <w:sz w:val="28"/>
-          <w:szCs w:val="28"/>
-        </w:rPr>
-        <w:t>npm</w:t>
-      </w:r>
-      <w:proofErr w:type="spellEnd"/>
-      <w:r>
-        <w:rPr>
-          <w:sz w:val="28"/>
-          <w:szCs w:val="28"/>
-        </w:rPr>
-        <w:t xml:space="preserve"> install</w:t>
+      <w:r>
+        <w:rPr>
+          <w:sz w:val="28"/>
+          <w:szCs w:val="28"/>
+        </w:rPr>
+        <w:t>npm install</w:t>
       </w:r>
       <w:r>
         <w:rPr>
@@ -1783,46 +1603,21 @@
           <w:sz w:val="28"/>
           <w:szCs w:val="28"/>
         </w:rPr>
-        <w:t xml:space="preserve"> DB_DATABASE=</w:t>
-      </w:r>
-      <w:proofErr w:type="spellStart"/>
-      <w:r>
-        <w:rPr>
-          <w:sz w:val="28"/>
-          <w:szCs w:val="28"/>
-        </w:rPr>
-        <w:t>ticketing_system_db</w:t>
-      </w:r>
-      <w:proofErr w:type="spellEnd"/>
-      <w:r>
-        <w:rPr>
-          <w:sz w:val="28"/>
-          <w:szCs w:val="28"/>
-        </w:rPr>
-        <w:t xml:space="preserve"> </w:t>
-      </w:r>
-      <w:proofErr w:type="gramStart"/>
-      <w:r>
-        <w:rPr>
-          <w:sz w:val="28"/>
-          <w:szCs w:val="28"/>
-        </w:rPr>
-        <w:t xml:space="preserve">and </w:t>
-      </w:r>
-      <w:r>
-        <w:rPr>
-          <w:sz w:val="28"/>
-          <w:szCs w:val="28"/>
-        </w:rPr>
-        <w:t xml:space="preserve"> JWT</w:t>
-      </w:r>
-      <w:proofErr w:type="gramEnd"/>
-      <w:r>
-        <w:rPr>
-          <w:sz w:val="28"/>
-          <w:szCs w:val="28"/>
-        </w:rPr>
-        <w:t>_SECRET=7b8e2f1a9c4d3e5b0a6f8c7d2e1b4a9e</w:t>
+        <w:t xml:space="preserve"> DB_DATABASE=ticketing_system_db</w:t>
+      </w:r>
+      <w:r>
+        <w:rPr>
+          <w:sz w:val="28"/>
+          <w:szCs w:val="28"/>
+        </w:rPr>
+        <w:t xml:space="preserve"> and </w:t>
+      </w:r>
+      <w:r>
+        <w:rPr>
+          <w:sz w:val="28"/>
+          <w:szCs w:val="28"/>
+        </w:rPr>
+        <w:t xml:space="preserve"> JWT_SECRET=7b8e2f1a9c4d3e5b0a6f8c7d2e1b4a9e</w:t>
       </w:r>
       <w:r>
         <w:rPr>
@@ -1830,6 +1625,26 @@
           <w:szCs w:val="28"/>
         </w:rPr>
         <w:t>.</w:t>
+      </w:r>
+    </w:p>
+    <w:p>
+      <w:pPr>
+        <w:pStyle w:val="ListParagraph"/>
+        <w:numPr>
+          <w:ilvl w:val="0"/>
+          <w:numId w:val="21"/>
+        </w:numPr>
+        <w:rPr>
+          <w:sz w:val="28"/>
+          <w:szCs w:val="28"/>
+        </w:rPr>
+      </w:pPr>
+      <w:r>
+        <w:rPr>
+          <w:sz w:val="28"/>
+          <w:szCs w:val="28"/>
+        </w:rPr>
+        <w:t>Navigate to the backend/src directory.</w:t>
       </w:r>
     </w:p>
     <w:p>
@@ -2010,23 +1825,7 @@
           <w:sz w:val="28"/>
           <w:szCs w:val="28"/>
         </w:rPr>
-        <w:t xml:space="preserve">User Authentication: Users can sign up and log in securely using </w:t>
-      </w:r>
-      <w:proofErr w:type="spellStart"/>
-      <w:r>
-        <w:rPr>
-          <w:sz w:val="28"/>
-          <w:szCs w:val="28"/>
-        </w:rPr>
-        <w:t>bcrypt</w:t>
-      </w:r>
-      <w:proofErr w:type="spellEnd"/>
-      <w:r>
-        <w:rPr>
-          <w:sz w:val="28"/>
-          <w:szCs w:val="28"/>
-        </w:rPr>
-        <w:t xml:space="preserve"> for password hashing and JWT.</w:t>
+        <w:t>User Authentication: Users can sign up and log in securely using bcrypt for password hashing and JWT.</w:t>
       </w:r>
     </w:p>
     <w:p>

</xml_diff>